<commit_message>
Refresh query dropdown on launch
</commit_message>
<xml_diff>
--- a/reference/readme.docx
+++ b/reference/readme.docx
@@ -2,7 +2,7 @@
 <file path=word/document.xml><?xml version="1.0" encoding="utf-8"?>
 <w:document xmlns:w="http://schemas.openxmlformats.org/wordprocessingml/2006/main" xmlns:m="http://schemas.openxmlformats.org/officeDocument/2006/math" xmlns:r="http://schemas.openxmlformats.org/officeDocument/2006/relationships" xmlns:o="urn:schemas-microsoft-com:office:office" xmlns:v="urn:schemas-microsoft-com:vml" xmlns:w10="urn:schemas-microsoft-com:office:word" xmlns:a="http://schemas.openxmlformats.org/drawingml/2006/main" xmlns:pic="http://schemas.openxmlformats.org/drawingml/2006/picture" xmlns:wp="http://schemas.openxmlformats.org/drawingml/2006/wordprocessingDrawing">
   <w:body>
-    <w:bookmarkStart w:id="51" w:name="value-measurement-database-application"/>
+    <w:bookmarkStart w:id="48" w:name="value-measurement-database-application"/>
     <w:p>
       <w:pPr>
         <w:pStyle w:val="Heading1"/>
@@ -229,7 +229,7 @@
       </w:r>
     </w:p>
     <w:bookmarkEnd w:id="21"/>
-    <w:bookmarkStart w:id="24" w:name="installation"/>
+    <w:bookmarkStart w:id="23" w:name="installation"/>
     <w:p>
       <w:pPr>
         <w:pStyle w:val="Heading2"/>
@@ -238,7 +238,7 @@
         <w:t xml:space="preserve">Installation</w:t>
       </w:r>
     </w:p>
-    <w:bookmarkStart w:id="23" w:name="prerequisites"/>
+    <w:bookmarkStart w:id="22" w:name="prerequisites"/>
     <w:p>
       <w:pPr>
         <w:pStyle w:val="Heading3"/>
@@ -249,6 +249,7 @@
     </w:p>
     <w:p>
       <w:pPr>
+        <w:pStyle w:val="Compact"/>
         <w:numPr>
           <w:ilvl w:val="0"/>
           <w:numId w:val="1002"/>
@@ -260,6 +261,7 @@
     </w:p>
     <w:p>
       <w:pPr>
+        <w:pStyle w:val="Compact"/>
         <w:numPr>
           <w:ilvl w:val="0"/>
           <w:numId w:val="1002"/>
@@ -271,6 +273,7 @@
     </w:p>
     <w:p>
       <w:pPr>
+        <w:pStyle w:val="Compact"/>
         <w:numPr>
           <w:ilvl w:val="0"/>
           <w:numId w:val="1002"/>
@@ -279,107 +282,21 @@
       <w:r>
         <w:t xml:space="preserve">Required Python Packages:</w:t>
       </w:r>
-    </w:p>
-    <w:p>
-      <w:pPr>
-        <w:pStyle w:val="SourceCode"/>
-        <w:numPr>
-          <w:ilvl w:val="0"/>
-          <w:numId w:val="1000"/>
-        </w:numPr>
-      </w:pPr>
-      <w:r>
-        <w:rPr>
-          <w:rStyle w:val="ExtensionTok"/>
-        </w:rPr>
-        <w:t xml:space="preserve">configparser</w:t>
-      </w:r>
-      <w:r>
-        <w:br/>
-      </w:r>
-      <w:r>
-        <w:rPr>
-          <w:rStyle w:val="ExtensionTok"/>
-        </w:rPr>
-        <w:t xml:space="preserve">datetime</w:t>
-      </w:r>
-      <w:r>
-        <w:br/>
-      </w:r>
-      <w:r>
-        <w:rPr>
-          <w:rStyle w:val="ExtensionTok"/>
-        </w:rPr>
-        <w:t xml:space="preserve">logging</w:t>
-      </w:r>
-      <w:r>
-        <w:br/>
-      </w:r>
-      <w:r>
-        <w:rPr>
-          <w:rStyle w:val="ExtensionTok"/>
-        </w:rPr>
-        <w:t xml:space="preserve">mysql-connector</w:t>
-      </w:r>
-      <w:r>
-        <w:br/>
-      </w:r>
-      <w:r>
-        <w:rPr>
-          <w:rStyle w:val="ExtensionTok"/>
-        </w:rPr>
-        <w:t xml:space="preserve">os</w:t>
-      </w:r>
-      <w:r>
-        <w:br/>
-      </w:r>
-      <w:r>
-        <w:rPr>
-          <w:rStyle w:val="ExtensionTok"/>
-        </w:rPr>
-        <w:t xml:space="preserve">re</w:t>
-      </w:r>
-      <w:r>
-        <w:br/>
-      </w:r>
-      <w:r>
-        <w:rPr>
-          <w:rStyle w:val="ExtensionTok"/>
-        </w:rPr>
-        <w:t xml:space="preserve">tkcalendar</w:t>
-      </w:r>
-      <w:r>
-        <w:br/>
-      </w:r>
-      <w:r>
-        <w:rPr>
-          <w:rStyle w:val="ExtensionTok"/>
-        </w:rPr>
-        <w:t xml:space="preserve">tkinter</w:t>
-      </w:r>
-      <w:r>
-        <w:br/>
-      </w:r>
-      <w:r>
-        <w:rPr>
-          <w:rStyle w:val="ExtensionTok"/>
-        </w:rPr>
-        <w:t xml:space="preserve">uuid</w:t>
-      </w:r>
-    </w:p>
-    <w:p>
-      <w:pPr>
-        <w:pStyle w:val="Heading3"/>
-        <w:numPr>
-          <w:ilvl w:val="0"/>
-          <w:numId w:val="1000"/>
-        </w:numPr>
-      </w:pPr>
-      <w:bookmarkStart w:id="22" w:name="database-setup"/>
-      <w:r>
-        <w:t xml:space="preserve">Database Setup</w:t>
-      </w:r>
-      <w:bookmarkEnd w:id="22"/>
+      <w:r>
+        <w:t xml:space="preserve"> </w:t>
+      </w:r>
+      <w:r>
+        <w:rPr>
+          <w:rStyle w:val="VerbatimChar"/>
+        </w:rPr>
+        <w:t xml:space="preserve">{bash} configparser datetime logging mysql-connector os re tkcalendar tkinter uuid</w:t>
+      </w:r>
+      <w:r>
+        <w:t xml:space="preserve"> </w:t>
+      </w:r>
+      <w:r>
+        <w:t xml:space="preserve">### Database Setup</w:t>
+      </w:r>
     </w:p>
     <w:p>
       <w:pPr>
@@ -561,24 +478,375 @@
         <w:t xml:space="preserve">.</w:t>
       </w:r>
     </w:p>
+    <w:bookmarkEnd w:id="22"/>
     <w:bookmarkEnd w:id="23"/>
+    <w:bookmarkStart w:id="26" w:name="usage"/>
+    <w:p>
+      <w:pPr>
+        <w:pStyle w:val="Heading2"/>
+      </w:pPr>
+      <w:r>
+        <w:t xml:space="preserve">Usage</w:t>
+      </w:r>
+    </w:p>
+    <w:bookmarkStart w:id="24" w:name="running-the-application"/>
+    <w:p>
+      <w:pPr>
+        <w:pStyle w:val="Heading3"/>
+      </w:pPr>
+      <w:r>
+        <w:t xml:space="preserve">Running the Application</w:t>
+      </w:r>
+    </w:p>
+    <w:p>
+      <w:pPr>
+        <w:pStyle w:val="FirstParagraph"/>
+      </w:pPr>
+      <w:r>
+        <w:t xml:space="preserve">Execute the following command:</w:t>
+      </w:r>
+    </w:p>
+    <w:p>
+      <w:pPr>
+        <w:pStyle w:val="SourceCode"/>
+      </w:pPr>
+      <w:r>
+        <w:rPr>
+          <w:rStyle w:val="ExtensionTok"/>
+        </w:rPr>
+        <w:t xml:space="preserve">python</w:t>
+      </w:r>
+      <w:r>
+        <w:rPr>
+          <w:rStyle w:val="NormalTok"/>
+        </w:rPr>
+        <w:t xml:space="preserve"> app.py</w:t>
+      </w:r>
+    </w:p>
     <w:bookmarkEnd w:id="24"/>
-    <w:bookmarkStart w:id="27" w:name="usage"/>
+    <w:bookmarkStart w:id="25" w:name="gui-functionality"/>
+    <w:p>
+      <w:pPr>
+        <w:pStyle w:val="Heading3"/>
+      </w:pPr>
+      <w:r>
+        <w:t xml:space="preserve">GUI Functionality</w:t>
+      </w:r>
+    </w:p>
+    <w:p>
+      <w:pPr>
+        <w:pStyle w:val="Compact"/>
+        <w:numPr>
+          <w:ilvl w:val="0"/>
+          <w:numId w:val="1005"/>
+        </w:numPr>
+      </w:pPr>
+      <w:r>
+        <w:rPr>
+          <w:b/>
+          <w:bCs/>
+        </w:rPr>
+        <w:t xml:space="preserve">Navigate Tabs</w:t>
+      </w:r>
+      <w:r>
+        <w:t xml:space="preserve">: Each tab represents a database table.</w:t>
+      </w:r>
+    </w:p>
+    <w:p>
+      <w:pPr>
+        <w:pStyle w:val="Compact"/>
+        <w:numPr>
+          <w:ilvl w:val="0"/>
+          <w:numId w:val="1005"/>
+        </w:numPr>
+      </w:pPr>
+      <w:r>
+        <w:rPr>
+          <w:b/>
+          <w:bCs/>
+        </w:rPr>
+        <w:t xml:space="preserve">Add a Record</w:t>
+      </w:r>
+      <w:r>
+        <w:t xml:space="preserve">: Fill in the input fields and click</w:t>
+      </w:r>
+      <w:r>
+        <w:t xml:space="preserve"> </w:t>
+      </w:r>
+      <w:r>
+        <w:rPr>
+          <w:b/>
+          <w:bCs/>
+        </w:rPr>
+        <w:t xml:space="preserve">Add</w:t>
+      </w:r>
+      <w:r>
+        <w:t xml:space="preserve">.</w:t>
+      </w:r>
+    </w:p>
+    <w:p>
+      <w:pPr>
+        <w:pStyle w:val="Compact"/>
+        <w:numPr>
+          <w:ilvl w:val="0"/>
+          <w:numId w:val="1005"/>
+        </w:numPr>
+      </w:pPr>
+      <w:r>
+        <w:rPr>
+          <w:b/>
+          <w:bCs/>
+        </w:rPr>
+        <w:t xml:space="preserve">Update a Record</w:t>
+      </w:r>
+      <w:r>
+        <w:t xml:space="preserve">: Select a row, modify fields, and click</w:t>
+      </w:r>
+      <w:r>
+        <w:t xml:space="preserve"> </w:t>
+      </w:r>
+      <w:r>
+        <w:rPr>
+          <w:b/>
+          <w:bCs/>
+        </w:rPr>
+        <w:t xml:space="preserve">Update</w:t>
+      </w:r>
+      <w:r>
+        <w:t xml:space="preserve">.</w:t>
+      </w:r>
+    </w:p>
+    <w:p>
+      <w:pPr>
+        <w:pStyle w:val="Compact"/>
+        <w:numPr>
+          <w:ilvl w:val="0"/>
+          <w:numId w:val="1005"/>
+        </w:numPr>
+      </w:pPr>
+      <w:r>
+        <w:rPr>
+          <w:b/>
+          <w:bCs/>
+        </w:rPr>
+        <w:t xml:space="preserve">Delete a Record</w:t>
+      </w:r>
+      <w:r>
+        <w:t xml:space="preserve">: Select a row and click</w:t>
+      </w:r>
+      <w:r>
+        <w:t xml:space="preserve"> </w:t>
+      </w:r>
+      <w:r>
+        <w:rPr>
+          <w:b/>
+          <w:bCs/>
+        </w:rPr>
+        <w:t xml:space="preserve">Delete</w:t>
+      </w:r>
+      <w:r>
+        <w:t xml:space="preserve">.</w:t>
+      </w:r>
+    </w:p>
+    <w:p>
+      <w:pPr>
+        <w:pStyle w:val="Compact"/>
+        <w:numPr>
+          <w:ilvl w:val="0"/>
+          <w:numId w:val="1005"/>
+        </w:numPr>
+      </w:pPr>
+      <w:r>
+        <w:rPr>
+          <w:b/>
+          <w:bCs/>
+        </w:rPr>
+        <w:t xml:space="preserve">Refresh Data</w:t>
+      </w:r>
+      <w:r>
+        <w:t xml:space="preserve">: Click</w:t>
+      </w:r>
+      <w:r>
+        <w:t xml:space="preserve"> </w:t>
+      </w:r>
+      <w:r>
+        <w:rPr>
+          <w:b/>
+          <w:bCs/>
+        </w:rPr>
+        <w:t xml:space="preserve">Refresh</w:t>
+      </w:r>
+      <w:r>
+        <w:t xml:space="preserve"> </w:t>
+      </w:r>
+      <w:r>
+        <w:t xml:space="preserve">to reload data from the database.</w:t>
+      </w:r>
+    </w:p>
+    <w:p>
+      <w:pPr>
+        <w:pStyle w:val="Compact"/>
+        <w:numPr>
+          <w:ilvl w:val="0"/>
+          <w:numId w:val="1005"/>
+        </w:numPr>
+      </w:pPr>
+      <w:r>
+        <w:rPr>
+          <w:b/>
+          <w:bCs/>
+        </w:rPr>
+        <w:t xml:space="preserve">Query Execution</w:t>
+      </w:r>
+      <w:r>
+        <w:t xml:space="preserve">: Store, run and download results from complex SQL queries.</w:t>
+      </w:r>
+    </w:p>
+    <w:bookmarkEnd w:id="25"/>
+    <w:bookmarkEnd w:id="26"/>
+    <w:bookmarkStart w:id="27" w:name="file-structure"/>
     <w:p>
       <w:pPr>
         <w:pStyle w:val="Heading2"/>
       </w:pPr>
       <w:r>
-        <w:t xml:space="preserve">Usage</w:t>
-      </w:r>
-    </w:p>
-    <w:bookmarkStart w:id="25" w:name="running-the-application"/>
-    <w:p>
-      <w:pPr>
-        <w:pStyle w:val="Heading3"/>
-      </w:pPr>
-      <w:r>
-        <w:t xml:space="preserve">Running the Application</w:t>
+        <w:t xml:space="preserve">File Structure</w:t>
+      </w:r>
+    </w:p>
+    <w:p>
+      <w:pPr>
+        <w:pStyle w:val="Compact"/>
+        <w:numPr>
+          <w:ilvl w:val="0"/>
+          <w:numId w:val="1006"/>
+        </w:numPr>
+      </w:pPr>
+      <w:r>
+        <w:rPr>
+          <w:rStyle w:val="VerbatimChar"/>
+        </w:rPr>
+        <w:t xml:space="preserve">config.ini</w:t>
+      </w:r>
+      <w:r>
+        <w:t xml:space="preserve"> </w:t>
+      </w:r>
+      <w:r>
+        <w:t xml:space="preserve">- Stores MySQL login credentials and connection details.</w:t>
+      </w:r>
+    </w:p>
+    <w:p>
+      <w:pPr>
+        <w:pStyle w:val="Compact"/>
+        <w:numPr>
+          <w:ilvl w:val="0"/>
+          <w:numId w:val="1006"/>
+        </w:numPr>
+      </w:pPr>
+      <w:r>
+        <w:rPr>
+          <w:rStyle w:val="VerbatimChar"/>
+        </w:rPr>
+        <w:t xml:space="preserve">app.py</w:t>
+      </w:r>
+      <w:r>
+        <w:t xml:space="preserve"> </w:t>
+      </w:r>
+      <w:r>
+        <w:t xml:space="preserve">- The main GUI application.</w:t>
+      </w:r>
+    </w:p>
+    <w:p>
+      <w:pPr>
+        <w:pStyle w:val="Compact"/>
+        <w:numPr>
+          <w:ilvl w:val="0"/>
+          <w:numId w:val="1006"/>
+        </w:numPr>
+      </w:pPr>
+      <w:r>
+        <w:rPr>
+          <w:rStyle w:val="VerbatimChar"/>
+        </w:rPr>
+        <w:t xml:space="preserve">database.py</w:t>
+      </w:r>
+      <w:r>
+        <w:t xml:space="preserve"> </w:t>
+      </w:r>
+      <w:r>
+        <w:t xml:space="preserve">- Database interaction layer.</w:t>
+      </w:r>
+    </w:p>
+    <w:p>
+      <w:pPr>
+        <w:pStyle w:val="Compact"/>
+        <w:numPr>
+          <w:ilvl w:val="0"/>
+          <w:numId w:val="1006"/>
+        </w:numPr>
+      </w:pPr>
+      <w:r>
+        <w:rPr>
+          <w:rStyle w:val="VerbatimChar"/>
+        </w:rPr>
+        <w:t xml:space="preserve">downloader.py</w:t>
+      </w:r>
+      <w:r>
+        <w:t xml:space="preserve"> </w:t>
+      </w:r>
+      <w:r>
+        <w:t xml:space="preserve">- Utility class; handles the downloading of query results to a csv file.</w:t>
+      </w:r>
+    </w:p>
+    <w:p>
+      <w:pPr>
+        <w:pStyle w:val="Compact"/>
+        <w:numPr>
+          <w:ilvl w:val="0"/>
+          <w:numId w:val="1006"/>
+        </w:numPr>
+      </w:pPr>
+      <w:r>
+        <w:rPr>
+          <w:rStyle w:val="VerbatimChar"/>
+        </w:rPr>
+        <w:t xml:space="preserve">messenger.py</w:t>
+      </w:r>
+      <w:r>
+        <w:t xml:space="preserve"> </w:t>
+      </w:r>
+      <w:r>
+        <w:t xml:space="preserve">- Utility class; displays messages and logging output in application.</w:t>
+      </w:r>
+    </w:p>
+    <w:p>
+      <w:pPr>
+        <w:pStyle w:val="Compact"/>
+        <w:numPr>
+          <w:ilvl w:val="0"/>
+          <w:numId w:val="1006"/>
+        </w:numPr>
+      </w:pPr>
+      <w:r>
+        <w:rPr>
+          <w:rStyle w:val="VerbatimChar"/>
+        </w:rPr>
+        <w:t xml:space="preserve">widget_binder.py</w:t>
+      </w:r>
+      <w:r>
+        <w:t xml:space="preserve"> </w:t>
+      </w:r>
+      <w:r>
+        <w:t xml:space="preserve">- Utility class; manages and synchronizes values across multiple Tkinter widgets.</w:t>
+      </w:r>
+    </w:p>
+    <w:bookmarkEnd w:id="27"/>
+    <w:bookmarkStart w:id="28" w:name="config.ini"/>
+    <w:p>
+      <w:pPr>
+        <w:pStyle w:val="Heading2"/>
+      </w:pPr>
+      <w:r>
+        <w:t xml:space="preserve">Config.ini</w:t>
       </w:r>
     </w:p>
     <w:p>
@@ -586,266 +854,87 @@
         <w:pStyle w:val="FirstParagraph"/>
       </w:pPr>
       <w:r>
-        <w:t xml:space="preserve">Execute the following command:</w:t>
-      </w:r>
-    </w:p>
-    <w:p>
-      <w:pPr>
-        <w:pStyle w:val="SourceCode"/>
-      </w:pPr>
-      <w:r>
-        <w:rPr>
-          <w:rStyle w:val="ExtensionTok"/>
-        </w:rPr>
-        <w:t xml:space="preserve">python</w:t>
-      </w:r>
-      <w:r>
-        <w:rPr>
-          <w:rStyle w:val="NormalTok"/>
-        </w:rPr>
-        <w:t xml:space="preserve"> app.py</w:t>
-      </w:r>
-    </w:p>
-    <w:bookmarkEnd w:id="25"/>
-    <w:bookmarkStart w:id="26" w:name="gui-functionality"/>
-    <w:p>
-      <w:pPr>
-        <w:pStyle w:val="Heading3"/>
-      </w:pPr>
-      <w:r>
-        <w:t xml:space="preserve">GUI Functionality</w:t>
-      </w:r>
-    </w:p>
-    <w:p>
-      <w:pPr>
-        <w:pStyle w:val="Compact"/>
-        <w:numPr>
-          <w:ilvl w:val="0"/>
-          <w:numId w:val="1005"/>
-        </w:numPr>
-      </w:pPr>
-      <w:r>
-        <w:rPr>
-          <w:b/>
-          <w:bCs/>
-        </w:rPr>
-        <w:t xml:space="preserve">Navigate Tabs</w:t>
-      </w:r>
-      <w:r>
-        <w:t xml:space="preserve">: Each tab represents a database table.</w:t>
-      </w:r>
-    </w:p>
-    <w:p>
-      <w:pPr>
-        <w:pStyle w:val="Compact"/>
-        <w:numPr>
-          <w:ilvl w:val="0"/>
-          <w:numId w:val="1005"/>
-        </w:numPr>
-      </w:pPr>
-      <w:r>
-        <w:rPr>
-          <w:b/>
-          <w:bCs/>
-        </w:rPr>
-        <w:t xml:space="preserve">Add a Record</w:t>
-      </w:r>
-      <w:r>
-        <w:t xml:space="preserve">: Fill in the input fields and click</w:t>
-      </w:r>
-      <w:r>
-        <w:t xml:space="preserve"> </w:t>
-      </w:r>
-      <w:r>
-        <w:rPr>
-          <w:b/>
-          <w:bCs/>
-        </w:rPr>
-        <w:t xml:space="preserve">Add</w:t>
-      </w:r>
-      <w:r>
-        <w:t xml:space="preserve">.</w:t>
-      </w:r>
-    </w:p>
-    <w:p>
-      <w:pPr>
-        <w:pStyle w:val="Compact"/>
-        <w:numPr>
-          <w:ilvl w:val="0"/>
-          <w:numId w:val="1005"/>
-        </w:numPr>
-      </w:pPr>
-      <w:r>
-        <w:rPr>
-          <w:b/>
-          <w:bCs/>
-        </w:rPr>
-        <w:t xml:space="preserve">Update a Record</w:t>
-      </w:r>
-      <w:r>
-        <w:t xml:space="preserve">: Select a row, modify fields, and click</w:t>
-      </w:r>
-      <w:r>
-        <w:t xml:space="preserve"> </w:t>
-      </w:r>
-      <w:r>
-        <w:rPr>
-          <w:b/>
-          <w:bCs/>
-        </w:rPr>
-        <w:t xml:space="preserve">Update</w:t>
-      </w:r>
-      <w:r>
-        <w:t xml:space="preserve">.</w:t>
-      </w:r>
-    </w:p>
-    <w:p>
-      <w:pPr>
-        <w:pStyle w:val="Compact"/>
-        <w:numPr>
-          <w:ilvl w:val="0"/>
-          <w:numId w:val="1005"/>
-        </w:numPr>
-      </w:pPr>
-      <w:r>
-        <w:rPr>
-          <w:b/>
-          <w:bCs/>
-        </w:rPr>
-        <w:t xml:space="preserve">Delete a Record</w:t>
-      </w:r>
-      <w:r>
-        <w:t xml:space="preserve">: Select a row and click</w:t>
-      </w:r>
-      <w:r>
-        <w:t xml:space="preserve"> </w:t>
-      </w:r>
-      <w:r>
-        <w:rPr>
-          <w:b/>
-          <w:bCs/>
-        </w:rPr>
-        <w:t xml:space="preserve">Delete</w:t>
-      </w:r>
-      <w:r>
-        <w:t xml:space="preserve">.</w:t>
-      </w:r>
-    </w:p>
-    <w:p>
-      <w:pPr>
-        <w:pStyle w:val="Compact"/>
-        <w:numPr>
-          <w:ilvl w:val="0"/>
-          <w:numId w:val="1005"/>
-        </w:numPr>
-      </w:pPr>
-      <w:r>
-        <w:rPr>
-          <w:b/>
-          <w:bCs/>
-        </w:rPr>
-        <w:t xml:space="preserve">Refresh Data</w:t>
-      </w:r>
-      <w:r>
-        <w:t xml:space="preserve">: Click</w:t>
-      </w:r>
-      <w:r>
-        <w:t xml:space="preserve"> </w:t>
-      </w:r>
-      <w:r>
-        <w:rPr>
-          <w:b/>
-          <w:bCs/>
-        </w:rPr>
-        <w:t xml:space="preserve">Refresh</w:t>
-      </w:r>
-      <w:r>
-        <w:t xml:space="preserve"> </w:t>
-      </w:r>
-      <w:r>
-        <w:t xml:space="preserve">to reload data from the database.</w:t>
-      </w:r>
-    </w:p>
-    <w:p>
-      <w:pPr>
-        <w:pStyle w:val="Compact"/>
-        <w:numPr>
-          <w:ilvl w:val="0"/>
-          <w:numId w:val="1005"/>
-        </w:numPr>
-      </w:pPr>
-      <w:r>
-        <w:rPr>
-          <w:b/>
-          <w:bCs/>
-        </w:rPr>
-        <w:t xml:space="preserve">Query Execution</w:t>
-      </w:r>
-      <w:r>
-        <w:t xml:space="preserve">: Store, run and download results from complex SQL queries.</w:t>
-      </w:r>
-    </w:p>
-    <w:bookmarkEnd w:id="26"/>
-    <w:bookmarkEnd w:id="27"/>
-    <w:bookmarkStart w:id="28" w:name="file-structure"/>
-    <w:p>
-      <w:pPr>
-        <w:pStyle w:val="Heading2"/>
-      </w:pPr>
-      <w:r>
-        <w:t xml:space="preserve">File Structure</w:t>
-      </w:r>
-    </w:p>
-    <w:p>
-      <w:pPr>
-        <w:pStyle w:val="Compact"/>
-        <w:numPr>
-          <w:ilvl w:val="0"/>
-          <w:numId w:val="1006"/>
-        </w:numPr>
-      </w:pPr>
-      <w:r>
-        <w:rPr>
-          <w:rStyle w:val="VerbatimChar"/>
-        </w:rPr>
-        <w:t xml:space="preserve">config.ini</w:t>
-      </w:r>
-      <w:r>
-        <w:t xml:space="preserve"> </w:t>
-      </w:r>
-      <w:r>
-        <w:t xml:space="preserve">-</w:t>
-      </w:r>
-    </w:p>
-    <w:p>
-      <w:pPr>
-        <w:pStyle w:val="Compact"/>
-        <w:numPr>
-          <w:ilvl w:val="0"/>
-          <w:numId w:val="1006"/>
-        </w:numPr>
-      </w:pPr>
-      <w:r>
-        <w:rPr>
-          <w:rStyle w:val="VerbatimChar"/>
-        </w:rPr>
-        <w:t xml:space="preserve">app.py</w:t>
-      </w:r>
-      <w:r>
-        <w:t xml:space="preserve"> </w:t>
-      </w:r>
-      <w:r>
-        <w:t xml:space="preserve">- The main GUI application.</w:t>
-      </w:r>
-    </w:p>
-    <w:p>
-      <w:pPr>
-        <w:pStyle w:val="Compact"/>
-        <w:numPr>
-          <w:ilvl w:val="0"/>
-          <w:numId w:val="1006"/>
-        </w:numPr>
-      </w:pPr>
+        <w:t xml:space="preserve">This file stores MySQL login credentials and connection details in a</w:t>
+      </w:r>
+      <w:r>
+        <w:t xml:space="preserve"> </w:t>
+      </w:r>
+      <w:r>
+        <w:t xml:space="preserve">structured format under a section named [value]. Each line represents a key-value</w:t>
+      </w:r>
+      <w:r>
+        <w:t xml:space="preserve"> </w:t>
+      </w:r>
+      <w:r>
+        <w:t xml:space="preserve">pair used to establish a connection to a MySQL database:</w:t>
+      </w:r>
+    </w:p>
+    <w:p>
+      <w:pPr>
+        <w:pStyle w:val="BodyText"/>
+      </w:pPr>
+      <w:r>
+        <w:rPr>
+          <w:rStyle w:val="VerbatimChar"/>
+        </w:rPr>
+        <w:t xml:space="preserve">host = localhost</w:t>
+      </w:r>
+      <w:r>
+        <w:t xml:space="preserve">: Specifies that the MySQL server is running on the local machine.</w:t>
+      </w:r>
+    </w:p>
+    <w:p>
+      <w:pPr>
+        <w:pStyle w:val="BodyText"/>
+      </w:pPr>
+      <w:r>
+        <w:rPr>
+          <w:rStyle w:val="VerbatimChar"/>
+        </w:rPr>
+        <w:t xml:space="preserve">user = root</w:t>
+      </w:r>
+      <w:r>
+        <w:t xml:space="preserve">: The username used to connect to the MySQL server.</w:t>
+      </w:r>
+    </w:p>
+    <w:p>
+      <w:pPr>
+        <w:pStyle w:val="BodyText"/>
+      </w:pPr>
+      <w:r>
+        <w:rPr>
+          <w:rStyle w:val="VerbatimChar"/>
+        </w:rPr>
+        <w:t xml:space="preserve">password = XXXXXXXX</w:t>
+      </w:r>
+      <w:r>
+        <w:t xml:space="preserve">: Placeholder for the actual password associated with the user.</w:t>
+      </w:r>
+    </w:p>
+    <w:p>
+      <w:pPr>
+        <w:pStyle w:val="BodyText"/>
+      </w:pPr>
+      <w:r>
+        <w:rPr>
+          <w:rStyle w:val="VerbatimChar"/>
+        </w:rPr>
+        <w:t xml:space="preserve">database = value</w:t>
+      </w:r>
+      <w:r>
+        <w:t xml:space="preserve">: The name of the database to connect to.</w:t>
+      </w:r>
+    </w:p>
+    <w:p>
+      <w:pPr>
+        <w:pStyle w:val="BodyText"/>
+      </w:pPr>
+      <w:r>
+        <w:t xml:space="preserve">This file can be securely read by the</w:t>
+      </w:r>
+      <w:r>
+        <w:t xml:space="preserve"> </w:t>
+      </w:r>
       <w:r>
         <w:rPr>
           <w:rStyle w:val="VerbatimChar"/>
@@ -856,70 +945,13 @@
         <w:t xml:space="preserve"> </w:t>
       </w:r>
       <w:r>
-        <w:t xml:space="preserve">- Database interaction layer.</w:t>
-      </w:r>
-    </w:p>
-    <w:p>
-      <w:pPr>
-        <w:pStyle w:val="Compact"/>
-        <w:numPr>
-          <w:ilvl w:val="0"/>
-          <w:numId w:val="1006"/>
-        </w:numPr>
-      </w:pPr>
-      <w:r>
-        <w:rPr>
-          <w:rStyle w:val="VerbatimChar"/>
-        </w:rPr>
-        <w:t xml:space="preserve">downloader.py</w:t>
-      </w:r>
-      <w:r>
-        <w:t xml:space="preserve"> </w:t>
-      </w:r>
-      <w:r>
-        <w:t xml:space="preserve">-</w:t>
-      </w:r>
-    </w:p>
-    <w:p>
-      <w:pPr>
-        <w:pStyle w:val="Compact"/>
-        <w:numPr>
-          <w:ilvl w:val="0"/>
-          <w:numId w:val="1006"/>
-        </w:numPr>
-      </w:pPr>
-      <w:r>
-        <w:rPr>
-          <w:rStyle w:val="VerbatimChar"/>
-        </w:rPr>
-        <w:t xml:space="preserve">messenger.py</w:t>
-      </w:r>
-      <w:r>
-        <w:t xml:space="preserve"> </w:t>
-      </w:r>
-      <w:r>
-        <w:t xml:space="preserve">-</w:t>
-      </w:r>
-    </w:p>
-    <w:p>
-      <w:pPr>
-        <w:pStyle w:val="Compact"/>
-        <w:numPr>
-          <w:ilvl w:val="0"/>
-          <w:numId w:val="1006"/>
-        </w:numPr>
-      </w:pPr>
-      <w:r>
-        <w:rPr>
-          <w:rStyle w:val="VerbatimChar"/>
-        </w:rPr>
-        <w:t xml:space="preserve">widget_binder.py</w:t>
-      </w:r>
-      <w:r>
-        <w:t xml:space="preserve"> </w:t>
-      </w:r>
-      <w:r>
-        <w:t xml:space="preserve">-</w:t>
+        <w:t xml:space="preserve">codes (e.g., using configparser) to</w:t>
+      </w:r>
+      <w:r>
+        <w:t xml:space="preserve"> </w:t>
+      </w:r>
+      <w:r>
+        <w:t xml:space="preserve">centralize and separate configuration from code.</w:t>
       </w:r>
     </w:p>
     <w:bookmarkEnd w:id="28"/>
@@ -937,7 +969,7 @@
         <w:pStyle w:val="FirstParagraph"/>
       </w:pPr>
       <w:r>
-        <w:t xml:space="preserve">The following diagrams provide a clear visual map of the system’s structure: its</w:t>
+        <w:t xml:space="preserve">The following diagram provides a clear visual map of the system’s structure: its</w:t>
       </w:r>
       <w:r>
         <w:t xml:space="preserve"> </w:t>
@@ -1016,19 +1048,40 @@
         <w:pStyle w:val="FirstParagraph"/>
       </w:pPr>
       <w:r>
-        <w:t xml:space="preserve">To display exception messages from value_db.py in value_app.py, code in value_db.py</w:t>
-      </w:r>
-      <w:r>
-        <w:t xml:space="preserve"> </w:t>
-      </w:r>
-      <w:r>
-        <w:t xml:space="preserve">raises exceptions instead of just printing them. Errors are then caught in</w:t>
-      </w:r>
-      <w:r>
-        <w:t xml:space="preserve"> </w:t>
-      </w:r>
-      <w:r>
-        <w:t xml:space="preserve">value_app.py to be displayed in the GUI.</w:t>
+        <w:t xml:space="preserve">Exception messages are raised from</w:t>
+      </w:r>
+      <w:r>
+        <w:t xml:space="preserve"> </w:t>
+      </w:r>
+      <w:r>
+        <w:rPr>
+          <w:rStyle w:val="VerbatimChar"/>
+        </w:rPr>
+        <w:t xml:space="preserve">database.py</w:t>
+      </w:r>
+      <w:r>
+        <w:t xml:space="preserve"> </w:t>
+      </w:r>
+      <w:r>
+        <w:t xml:space="preserve">and other classes, and displayed in</w:t>
+      </w:r>
+      <w:r>
+        <w:t xml:space="preserve"> </w:t>
+      </w:r>
+      <w:r>
+        <w:t xml:space="preserve">the application using the functionality of</w:t>
+      </w:r>
+      <w:r>
+        <w:t xml:space="preserve"> </w:t>
+      </w:r>
+      <w:r>
+        <w:rPr>
+          <w:rStyle w:val="VerbatimChar"/>
+        </w:rPr>
+        <w:t xml:space="preserve">messenger.py</w:t>
+      </w:r>
+      <w:r>
+        <w:t xml:space="preserve">.</w:t>
       </w:r>
     </w:p>
     <w:p>
@@ -1036,13 +1089,13 @@
         <w:pStyle w:val="BodyText"/>
       </w:pPr>
       <w:r>
-        <w:t xml:space="preserve">To accomplish this, database calls are wrapped in try-except blocks and any</w:t>
-      </w:r>
-      <w:r>
-        <w:t xml:space="preserve"> </w:t>
-      </w:r>
-      <w:r>
-        <w:t xml:space="preserve">error messages are displayed via message boxes.</w:t>
+        <w:t xml:space="preserve">To accomplish this, database calls and other functions are wrapped in try-except</w:t>
+      </w:r>
+      <w:r>
+        <w:t xml:space="preserve"> </w:t>
+      </w:r>
+      <w:r>
+        <w:t xml:space="preserve">blocks and any error messages are displayed via message boxes.</w:t>
       </w:r>
     </w:p>
     <w:p>
@@ -1050,7 +1103,13 @@
         <w:pStyle w:val="BodyText"/>
       </w:pPr>
       <w:r>
-        <w:t xml:space="preserve">Here’s a comprehensive README section for SQL integration, detailing the database connection, functions, and usage for</w:t>
+        <w:t xml:space="preserve">Here’s a comprehensive README section for SQL integration, detailing the database</w:t>
+      </w:r>
+      <w:r>
+        <w:t xml:space="preserve"> </w:t>
+      </w:r>
+      <w:r>
+        <w:t xml:space="preserve">connection, functions, and usage for</w:t>
       </w:r>
       <w:r>
         <w:t xml:space="preserve"> </w:t>
@@ -1062,7 +1121,13 @@
         <w:t xml:space="preserve">value_db.py</w:t>
       </w:r>
       <w:r>
-        <w:t xml:space="preserve">. This documentation will help developers understand how to work with the MySQL database in your project.</w:t>
+        <w:t xml:space="preserve">. This documentation will help</w:t>
+      </w:r>
+      <w:r>
+        <w:t xml:space="preserve"> </w:t>
+      </w:r>
+      <w:r>
+        <w:t xml:space="preserve">developers understand how to work with the MySQL database in your project.</w:t>
       </w:r>
     </w:p>
     <w:bookmarkEnd w:id="33"/>
@@ -1098,10 +1163,22 @@
         <w:rPr>
           <w:rStyle w:val="VerbatimChar"/>
         </w:rPr>
-        <w:t xml:space="preserve">value_db.py</w:t>
-      </w:r>
-      <w:r>
-        <w:t xml:space="preserve">, which provides a Python-based interface to a MySQL database. The database handles value measurement operations, allowing users to insert, fetch, update, and delete records efficiently.</w:t>
+        <w:t xml:space="preserve">database.py</w:t>
+      </w:r>
+      <w:r>
+        <w:t xml:space="preserve">, which provides a Python-based interface to</w:t>
+      </w:r>
+      <w:r>
+        <w:t xml:space="preserve"> </w:t>
+      </w:r>
+      <w:r>
+        <w:t xml:space="preserve">a MySQL database. The database handles value measurement operations, allowing</w:t>
+      </w:r>
+      <w:r>
+        <w:t xml:space="preserve"> </w:t>
+      </w:r>
+      <w:r>
+        <w:t xml:space="preserve">users to insert, fetch, update, and delete records efficiently.</w:t>
       </w:r>
     </w:p>
     <w:bookmarkEnd w:id="34"/>
@@ -1149,7 +1226,28 @@
         <w:t xml:space="preserve"> </w:t>
       </w:r>
       <w:r>
-        <w:t xml:space="preserve">establishes a connection to a MySQL database using the following credentials (configured in the script):</w:t>
+        <w:t xml:space="preserve">establishes a connection to a MySQL database</w:t>
+      </w:r>
+      <w:r>
+        <w:t xml:space="preserve"> </w:t>
+      </w:r>
+      <w:r>
+        <w:t xml:space="preserve">using the following credentials (configured in the</w:t>
+      </w:r>
+      <w:r>
+        <w:t xml:space="preserve"> </w:t>
+      </w:r>
+      <w:r>
+        <w:rPr>
+          <w:rStyle w:val="VerbatimChar"/>
+        </w:rPr>
+        <w:t xml:space="preserve">config.ini</w:t>
+      </w:r>
+      <w:r>
+        <w:t xml:space="preserve"> </w:t>
+      </w:r>
+      <w:r>
+        <w:t xml:space="preserve">file):</w:t>
       </w:r>
     </w:p>
     <w:p>
@@ -1257,37 +1355,7 @@
         <w:pStyle w:val="FirstParagraph"/>
       </w:pPr>
       <w:r>
-        <w:t xml:space="preserve">To modify the connection settings, update the</w:t>
-      </w:r>
-      <w:r>
-        <w:t xml:space="preserve"> </w:t>
-      </w:r>
-      <w:r>
-        <w:rPr>
-          <w:rStyle w:val="VerbatimChar"/>
-        </w:rPr>
-        <w:t xml:space="preserve">__init__</w:t>
-      </w:r>
-      <w:r>
-        <w:t xml:space="preserve"> </w:t>
-      </w:r>
-      <w:r>
-        <w:t xml:space="preserve">method in</w:t>
-      </w:r>
-      <w:r>
-        <w:t xml:space="preserve"> </w:t>
-      </w:r>
-      <w:r>
-        <w:rPr>
-          <w:rStyle w:val="VerbatimChar"/>
-        </w:rPr>
-        <w:t xml:space="preserve">value_db.py</w:t>
-      </w:r>
-      <w:r>
-        <w:t xml:space="preserve"> </w:t>
-      </w:r>
-      <w:r>
-        <w:t xml:space="preserve">accordingly.</w:t>
+        <w:t xml:space="preserve">To modify the connection settings, update the configuration file.</w:t>
       </w:r>
     </w:p>
     <w:bookmarkEnd w:id="35"/>
@@ -1882,7 +1950,13 @@
         <w:t xml:space="preserve">mysql.connector.Error</w:t>
       </w:r>
       <w:r>
-        <w:t xml:space="preserve">. If an error occurs, an exception is raised with a relevant message.</w:t>
+        <w:t xml:space="preserve">.</w:t>
+      </w:r>
+      <w:r>
+        <w:t xml:space="preserve"> </w:t>
+      </w:r>
+      <w:r>
+        <w:t xml:space="preserve">If an error occurs, an exception is raised with a relevant message.</w:t>
       </w:r>
     </w:p>
     <w:bookmarkEnd w:id="45"/>
@@ -1930,7 +2004,7 @@
           <w:b/>
           <w:bCs/>
         </w:rPr>
-        <w:t xml:space="preserve">Validate user input</w:t>
+        <w:t xml:space="preserve">Validate user input and use parameterized queries</w:t>
       </w:r>
       <w:r>
         <w:t xml:space="preserve"> </w:t>
@@ -1981,359 +2055,320 @@
     </w:p>
     <w:p>
       <w:pPr>
-        <w:pStyle w:val="SourceCode"/>
-      </w:pPr>
-      <w:r>
-        <w:rPr>
-          <w:rStyle w:val="ImportTok"/>
-        </w:rPr>
-        <w:t xml:space="preserve">from</w:t>
-      </w:r>
-      <w:r>
-        <w:rPr>
-          <w:rStyle w:val="NormalTok"/>
-        </w:rPr>
-        <w:t xml:space="preserve"> value_db </w:t>
-      </w:r>
-      <w:r>
-        <w:rPr>
-          <w:rStyle w:val="ImportTok"/>
-        </w:rPr>
-        <w:t xml:space="preserve">import</w:t>
-      </w:r>
-      <w:r>
-        <w:rPr>
-          <w:rStyle w:val="NormalTok"/>
-        </w:rPr>
-        <w:t xml:space="preserve"> Database</w:t>
-      </w:r>
-      <w:r>
-        <w:br/>
-      </w:r>
-      <w:r>
-        <w:br/>
-      </w:r>
-      <w:r>
-        <w:rPr>
-          <w:rStyle w:val="NormalTok"/>
-        </w:rPr>
-        <w:t xml:space="preserve">db </w:t>
-      </w:r>
-      <w:r>
-        <w:rPr>
-          <w:rStyle w:val="OperatorTok"/>
-        </w:rPr>
-        <w:t xml:space="preserve">=</w:t>
-      </w:r>
-      <w:r>
-        <w:rPr>
-          <w:rStyle w:val="NormalTok"/>
-        </w:rPr>
-        <w:t xml:space="preserve"> Database()</w:t>
-      </w:r>
-      <w:r>
-        <w:br/>
-      </w:r>
-      <w:r>
-        <w:br/>
-      </w:r>
-      <w:r>
-        <w:rPr>
-          <w:rStyle w:val="CommentTok"/>
-        </w:rPr>
-        <w:t xml:space="preserve"># Insert a record</w:t>
-      </w:r>
-      <w:r>
-        <w:br/>
-      </w:r>
-      <w:r>
-        <w:rPr>
-          <w:rStyle w:val="NormalTok"/>
-        </w:rPr>
+        <w:pStyle w:val="BodyText"/>
+      </w:pPr>
+      <w:r>
+        <w:t xml:space="preserve">```{python}</w:t>
+      </w:r>
+      <w:r>
+        <w:t xml:space="preserve"> </w:t>
+      </w:r>
+      <w:r>
+        <w:t xml:space="preserve">from database import Database</w:t>
+      </w:r>
+    </w:p>
+    <w:p>
+      <w:pPr>
+        <w:pStyle w:val="BodyText"/>
+      </w:pPr>
+      <w:r>
+        <w:t xml:space="preserve">db = Database()</w:t>
+      </w:r>
+    </w:p>
+    <w:bookmarkEnd w:id="47"/>
+    <w:bookmarkEnd w:id="48"/>
+    <w:bookmarkStart w:id="50" w:name="insert-a-record"/>
+    <w:p>
+      <w:pPr>
+        <w:pStyle w:val="Heading1"/>
+      </w:pPr>
+      <w:r>
+        <w:t xml:space="preserve">Insert a record</w:t>
+      </w:r>
+    </w:p>
+    <w:p>
+      <w:pPr>
+        <w:pStyle w:val="FirstParagraph"/>
+      </w:pPr>
+      <w:r>
         <w:t xml:space="preserve">db.insert(</w:t>
       </w:r>
       <w:r>
-        <w:rPr>
-          <w:rStyle w:val="StringTok"/>
-        </w:rPr>
-        <w:t xml:space="preserve">"users"</w:t>
-      </w:r>
-      <w:r>
-        <w:rPr>
-          <w:rStyle w:val="NormalTok"/>
-        </w:rPr>
+        <w:t xml:space="preserve">“</w:t>
+      </w:r>
+      <w:r>
+        <w:t xml:space="preserve">users</w:t>
+      </w:r>
+      <w:r>
+        <w:t xml:space="preserve">”</w:t>
+      </w:r>
+      <w:r>
         <w:t xml:space="preserve">, {</w:t>
       </w:r>
       <w:r>
-        <w:rPr>
-          <w:rStyle w:val="StringTok"/>
-        </w:rPr>
-        <w:t xml:space="preserve">"name"</w:t>
-      </w:r>
-      <w:r>
-        <w:rPr>
-          <w:rStyle w:val="NormalTok"/>
-        </w:rPr>
-        <w:t xml:space="preserve">: </w:t>
-      </w:r>
-      <w:r>
-        <w:rPr>
-          <w:rStyle w:val="StringTok"/>
-        </w:rPr>
-        <w:t xml:space="preserve">"Alice"</w:t>
-      </w:r>
-      <w:r>
-        <w:rPr>
-          <w:rStyle w:val="NormalTok"/>
-        </w:rPr>
-        <w:t xml:space="preserve">, </w:t>
-      </w:r>
-      <w:r>
-        <w:rPr>
-          <w:rStyle w:val="StringTok"/>
-        </w:rPr>
-        <w:t xml:space="preserve">"email"</w:t>
-      </w:r>
-      <w:r>
-        <w:rPr>
-          <w:rStyle w:val="NormalTok"/>
-        </w:rPr>
-        <w:t xml:space="preserve">: </w:t>
-      </w:r>
-      <w:r>
-        <w:rPr>
-          <w:rStyle w:val="StringTok"/>
-        </w:rPr>
-        <w:t xml:space="preserve">"alice@example.com"</w:t>
-      </w:r>
-      <w:r>
-        <w:rPr>
-          <w:rStyle w:val="NormalTok"/>
-        </w:rPr>
+        <w:t xml:space="preserve">“</w:t>
+      </w:r>
+      <w:r>
+        <w:t xml:space="preserve">name</w:t>
+      </w:r>
+      <w:r>
+        <w:t xml:space="preserve">”</w:t>
+      </w:r>
+      <w:r>
+        <w:t xml:space="preserve">:</w:t>
+      </w:r>
+      <w:r>
+        <w:t xml:space="preserve"> </w:t>
+      </w:r>
+      <w:r>
+        <w:t xml:space="preserve">“</w:t>
+      </w:r>
+      <w:r>
+        <w:t xml:space="preserve">Alice</w:t>
+      </w:r>
+      <w:r>
+        <w:t xml:space="preserve">”</w:t>
+      </w:r>
+      <w:r>
+        <w:t xml:space="preserve">,</w:t>
+      </w:r>
+      <w:r>
+        <w:t xml:space="preserve"> </w:t>
+      </w:r>
+      <w:r>
+        <w:t xml:space="preserve">“</w:t>
+      </w:r>
+      <w:r>
+        <w:t xml:space="preserve">email</w:t>
+      </w:r>
+      <w:r>
+        <w:t xml:space="preserve">”</w:t>
+      </w:r>
+      <w:r>
+        <w:t xml:space="preserve">:</w:t>
+      </w:r>
+      <w:r>
+        <w:t xml:space="preserve"> </w:t>
+      </w:r>
+      <w:r>
+        <w:t xml:space="preserve">“</w:t>
+      </w:r>
+      <w:hyperlink r:id="rId49">
+        <w:r>
+          <w:rPr>
+            <w:rStyle w:val="Hyperlink"/>
+          </w:rPr>
+          <w:t xml:space="preserve">alice@example.com</w:t>
+        </w:r>
+      </w:hyperlink>
+      <w:r>
+        <w:t xml:space="preserve">”</w:t>
+      </w:r>
+      <w:r>
         <w:t xml:space="preserve">})</w:t>
       </w:r>
-      <w:r>
-        <w:br/>
-      </w:r>
-      <w:r>
-        <w:br/>
-      </w:r>
-      <w:r>
-        <w:rPr>
-          <w:rStyle w:val="CommentTok"/>
-        </w:rPr>
-        <w:t xml:space="preserve"># Fetch records</w:t>
-      </w:r>
-      <w:r>
-        <w:br/>
-      </w:r>
-      <w:r>
-        <w:rPr>
-          <w:rStyle w:val="NormalTok"/>
-        </w:rPr>
-        <w:t xml:space="preserve">records </w:t>
-      </w:r>
-      <w:r>
-        <w:rPr>
-          <w:rStyle w:val="OperatorTok"/>
-        </w:rPr>
-        <w:t xml:space="preserve">=</w:t>
-      </w:r>
-      <w:r>
-        <w:rPr>
-          <w:rStyle w:val="NormalTok"/>
-        </w:rPr>
-        <w:t xml:space="preserve"> db.fetch_all(</w:t>
-      </w:r>
-      <w:r>
-        <w:rPr>
-          <w:rStyle w:val="StringTok"/>
-        </w:rPr>
-        <w:t xml:space="preserve">"users"</w:t>
-      </w:r>
-      <w:r>
-        <w:rPr>
-          <w:rStyle w:val="NormalTok"/>
-        </w:rPr>
+    </w:p>
+    <w:bookmarkEnd w:id="50"/>
+    <w:bookmarkStart w:id="51" w:name="fetch-records"/>
+    <w:p>
+      <w:pPr>
+        <w:pStyle w:val="Heading1"/>
+      </w:pPr>
+      <w:r>
+        <w:t xml:space="preserve">Fetch records</w:t>
+      </w:r>
+    </w:p>
+    <w:p>
+      <w:pPr>
+        <w:pStyle w:val="FirstParagraph"/>
+      </w:pPr>
+      <w:r>
+        <w:t xml:space="preserve">records = db.fetch_all(</w:t>
+      </w:r>
+      <w:r>
+        <w:t xml:space="preserve">“</w:t>
+      </w:r>
+      <w:r>
+        <w:t xml:space="preserve">users</w:t>
+      </w:r>
+      <w:r>
+        <w:t xml:space="preserve">”</w:t>
+      </w:r>
+      <w:r>
         <w:t xml:space="preserve">)</w:t>
       </w:r>
-      <w:r>
-        <w:br/>
-      </w:r>
-      <w:r>
-        <w:rPr>
-          <w:rStyle w:val="BuiltInTok"/>
-        </w:rPr>
-        <w:t xml:space="preserve">print</w:t>
-      </w:r>
-      <w:r>
-        <w:rPr>
-          <w:rStyle w:val="NormalTok"/>
-        </w:rPr>
-        <w:t xml:space="preserve">(records)</w:t>
-      </w:r>
-      <w:r>
-        <w:br/>
-      </w:r>
-      <w:r>
-        <w:br/>
-      </w:r>
-      <w:r>
-        <w:rPr>
-          <w:rStyle w:val="CommentTok"/>
-        </w:rPr>
-        <w:t xml:space="preserve"># Update a record</w:t>
-      </w:r>
-      <w:r>
-        <w:br/>
-      </w:r>
-      <w:r>
-        <w:rPr>
-          <w:rStyle w:val="NormalTok"/>
-        </w:rPr>
+    </w:p>
+    <w:bookmarkEnd w:id="51"/>
+    <w:bookmarkStart w:id="53" w:name="update-a-record"/>
+    <w:p>
+      <w:pPr>
+        <w:pStyle w:val="Heading1"/>
+      </w:pPr>
+      <w:r>
+        <w:t xml:space="preserve">Update a record</w:t>
+      </w:r>
+    </w:p>
+    <w:p>
+      <w:pPr>
+        <w:pStyle w:val="FirstParagraph"/>
+      </w:pPr>
+      <w:r>
         <w:t xml:space="preserve">db.update(</w:t>
       </w:r>
       <w:r>
-        <w:rPr>
-          <w:rStyle w:val="StringTok"/>
-        </w:rPr>
-        <w:t xml:space="preserve">"users"</w:t>
-      </w:r>
-      <w:r>
-        <w:rPr>
-          <w:rStyle w:val="NormalTok"/>
-        </w:rPr>
+        <w:t xml:space="preserve">“</w:t>
+      </w:r>
+      <w:r>
+        <w:t xml:space="preserve">users</w:t>
+      </w:r>
+      <w:r>
+        <w:t xml:space="preserve">”</w:t>
+      </w:r>
+      <w:r>
         <w:t xml:space="preserve">, {</w:t>
       </w:r>
       <w:r>
-        <w:rPr>
-          <w:rStyle w:val="StringTok"/>
-        </w:rPr>
-        <w:t xml:space="preserve">"email"</w:t>
-      </w:r>
-      <w:r>
-        <w:rPr>
-          <w:rStyle w:val="NormalTok"/>
-        </w:rPr>
-        <w:t xml:space="preserve">: </w:t>
-      </w:r>
-      <w:r>
-        <w:rPr>
-          <w:rStyle w:val="StringTok"/>
-        </w:rPr>
-        <w:t xml:space="preserve">"alice@newdomain.com"</w:t>
-      </w:r>
-      <w:r>
-        <w:rPr>
-          <w:rStyle w:val="NormalTok"/>
-        </w:rPr>
+        <w:t xml:space="preserve">“</w:t>
+      </w:r>
+      <w:r>
+        <w:t xml:space="preserve">email</w:t>
+      </w:r>
+      <w:r>
+        <w:t xml:space="preserve">”</w:t>
+      </w:r>
+      <w:r>
+        <w:t xml:space="preserve">:</w:t>
+      </w:r>
+      <w:r>
+        <w:t xml:space="preserve"> </w:t>
+      </w:r>
+      <w:r>
+        <w:t xml:space="preserve">“</w:t>
+      </w:r>
+      <w:hyperlink r:id="rId52">
+        <w:r>
+          <w:rPr>
+            <w:rStyle w:val="Hyperlink"/>
+          </w:rPr>
+          <w:t xml:space="preserve">alice@newdomain.com</w:t>
+        </w:r>
+      </w:hyperlink>
+      <w:r>
+        <w:t xml:space="preserve">”</w:t>
+      </w:r>
+      <w:r>
         <w:t xml:space="preserve">}, {</w:t>
       </w:r>
       <w:r>
-        <w:rPr>
-          <w:rStyle w:val="StringTok"/>
-        </w:rPr>
-        <w:t xml:space="preserve">"name"</w:t>
-      </w:r>
-      <w:r>
-        <w:rPr>
-          <w:rStyle w:val="NormalTok"/>
-        </w:rPr>
-        <w:t xml:space="preserve">: </w:t>
-      </w:r>
-      <w:r>
-        <w:rPr>
-          <w:rStyle w:val="StringTok"/>
-        </w:rPr>
-        <w:t xml:space="preserve">"Alice"</w:t>
-      </w:r>
-      <w:r>
-        <w:rPr>
-          <w:rStyle w:val="NormalTok"/>
-        </w:rPr>
+        <w:t xml:space="preserve">“</w:t>
+      </w:r>
+      <w:r>
+        <w:t xml:space="preserve">name</w:t>
+      </w:r>
+      <w:r>
+        <w:t xml:space="preserve">”</w:t>
+      </w:r>
+      <w:r>
+        <w:t xml:space="preserve">:</w:t>
+      </w:r>
+      <w:r>
+        <w:t xml:space="preserve"> </w:t>
+      </w:r>
+      <w:r>
+        <w:t xml:space="preserve">“</w:t>
+      </w:r>
+      <w:r>
+        <w:t xml:space="preserve">Alice</w:t>
+      </w:r>
+      <w:r>
+        <w:t xml:space="preserve">”</w:t>
+      </w:r>
+      <w:r>
         <w:t xml:space="preserve">})</w:t>
       </w:r>
-      <w:r>
-        <w:br/>
-      </w:r>
-      <w:r>
-        <w:br/>
-      </w:r>
-      <w:r>
-        <w:rPr>
-          <w:rStyle w:val="CommentTok"/>
-        </w:rPr>
-        <w:t xml:space="preserve"># Delete a record</w:t>
-      </w:r>
-      <w:r>
-        <w:br/>
-      </w:r>
-      <w:r>
-        <w:rPr>
-          <w:rStyle w:val="NormalTok"/>
-        </w:rPr>
+    </w:p>
+    <w:bookmarkEnd w:id="53"/>
+    <w:bookmarkStart w:id="54" w:name="delete-a-record"/>
+    <w:p>
+      <w:pPr>
+        <w:pStyle w:val="Heading1"/>
+      </w:pPr>
+      <w:r>
+        <w:t xml:space="preserve">Delete a record</w:t>
+      </w:r>
+    </w:p>
+    <w:p>
+      <w:pPr>
+        <w:pStyle w:val="FirstParagraph"/>
+      </w:pPr>
+      <w:r>
         <w:t xml:space="preserve">db.delete(</w:t>
       </w:r>
       <w:r>
-        <w:rPr>
-          <w:rStyle w:val="StringTok"/>
-        </w:rPr>
-        <w:t xml:space="preserve">"users"</w:t>
-      </w:r>
-      <w:r>
-        <w:rPr>
-          <w:rStyle w:val="NormalTok"/>
-        </w:rPr>
+        <w:t xml:space="preserve">“</w:t>
+      </w:r>
+      <w:r>
+        <w:t xml:space="preserve">users</w:t>
+      </w:r>
+      <w:r>
+        <w:t xml:space="preserve">”</w:t>
+      </w:r>
+      <w:r>
         <w:t xml:space="preserve">, {</w:t>
       </w:r>
       <w:r>
-        <w:rPr>
-          <w:rStyle w:val="StringTok"/>
-        </w:rPr>
-        <w:t xml:space="preserve">"name"</w:t>
-      </w:r>
-      <w:r>
-        <w:rPr>
-          <w:rStyle w:val="NormalTok"/>
-        </w:rPr>
-        <w:t xml:space="preserve">: </w:t>
-      </w:r>
-      <w:r>
-        <w:rPr>
-          <w:rStyle w:val="StringTok"/>
-        </w:rPr>
-        <w:t xml:space="preserve">"Alice"</w:t>
-      </w:r>
-      <w:r>
-        <w:rPr>
-          <w:rStyle w:val="NormalTok"/>
-        </w:rPr>
+        <w:t xml:space="preserve">“</w:t>
+      </w:r>
+      <w:r>
+        <w:t xml:space="preserve">name</w:t>
+      </w:r>
+      <w:r>
+        <w:t xml:space="preserve">”</w:t>
+      </w:r>
+      <w:r>
+        <w:t xml:space="preserve">:</w:t>
+      </w:r>
+      <w:r>
+        <w:t xml:space="preserve"> </w:t>
+      </w:r>
+      <w:r>
+        <w:t xml:space="preserve">“</w:t>
+      </w:r>
+      <w:r>
+        <w:t xml:space="preserve">Alice</w:t>
+      </w:r>
+      <w:r>
+        <w:t xml:space="preserve">”</w:t>
+      </w:r>
+      <w:r>
         <w:t xml:space="preserve">})</w:t>
       </w:r>
-      <w:r>
-        <w:br/>
-      </w:r>
-      <w:r>
-        <w:br/>
-      </w:r>
-      <w:r>
-        <w:rPr>
-          <w:rStyle w:val="CommentTok"/>
-        </w:rPr>
-        <w:t xml:space="preserve"># Close connection</w:t>
-      </w:r>
-      <w:r>
-        <w:br/>
-      </w:r>
-      <w:r>
-        <w:rPr>
-          <w:rStyle w:val="NormalTok"/>
-        </w:rPr>
+    </w:p>
+    <w:bookmarkEnd w:id="54"/>
+    <w:bookmarkStart w:id="58" w:name="close-connection"/>
+    <w:p>
+      <w:pPr>
+        <w:pStyle w:val="Heading1"/>
+      </w:pPr>
+      <w:r>
+        <w:t xml:space="preserve">Close connection</w:t>
+      </w:r>
+    </w:p>
+    <w:p>
+      <w:pPr>
+        <w:pStyle w:val="FirstParagraph"/>
+      </w:pPr>
+      <w:r>
         <w:t xml:space="preserve">db.close()</w:t>
       </w:r>
-    </w:p>
-    <w:bookmarkEnd w:id="47"/>
-    <w:bookmarkStart w:id="48" w:name="future-enhancements"/>
+      <w:r>
+        <w:t xml:space="preserve"> </w:t>
+      </w:r>
+      <w:r>
+        <w:t xml:space="preserve">```</w:t>
+      </w:r>
+    </w:p>
+    <w:bookmarkStart w:id="55" w:name="future-enhancements"/>
     <w:p>
       <w:pPr>
         <w:pStyle w:val="Heading2"/>
@@ -2366,20 +2401,8 @@
         <w:t xml:space="preserve">Advanced filtering and search functionality.</w:t>
       </w:r>
     </w:p>
-    <w:p>
-      <w:pPr>
-        <w:pStyle w:val="Compact"/>
-        <w:numPr>
-          <w:ilvl w:val="0"/>
-          <w:numId w:val="1016"/>
-        </w:numPr>
-      </w:pPr>
-      <w:r>
-        <w:t xml:space="preserve">Data export (CSV, Excel) features.</w:t>
-      </w:r>
-    </w:p>
-    <w:bookmarkEnd w:id="48"/>
-    <w:bookmarkStart w:id="49" w:name="license"/>
+    <w:bookmarkEnd w:id="55"/>
+    <w:bookmarkStart w:id="56" w:name="license"/>
     <w:p>
       <w:pPr>
         <w:pStyle w:val="Heading2"/>
@@ -2396,8 +2419,8 @@
         <w:t xml:space="preserve">This project is intended for internal use. Contact the author for usage permissions.</w:t>
       </w:r>
     </w:p>
-    <w:bookmarkEnd w:id="49"/>
-    <w:bookmarkStart w:id="50" w:name="author"/>
+    <w:bookmarkEnd w:id="56"/>
+    <w:bookmarkStart w:id="57" w:name="author"/>
     <w:p>
       <w:pPr>
         <w:pStyle w:val="Heading2"/>
@@ -2411,7 +2434,7 @@
         <w:pStyle w:val="FirstParagraph"/>
       </w:pPr>
       <w:r>
-        <w:t xml:space="preserve">Developed by Donnie Minnick to satisfy the requirements for Deliverable 4 in the</w:t>
+        <w:t xml:space="preserve">Developed by Donnie Minnick to satisfy the requirements for Deliverable 5 in the</w:t>
       </w:r>
       <w:r>
         <w:t xml:space="preserve"> </w:t>
@@ -2420,8 +2443,8 @@
         <w:t xml:space="preserve">CS727 Relational Database Implementation and Applications course in the IIT MDS program.</w:t>
       </w:r>
     </w:p>
-    <w:bookmarkEnd w:id="50"/>
-    <w:bookmarkEnd w:id="51"/>
+    <w:bookmarkEnd w:id="57"/>
+    <w:bookmarkEnd w:id="58"/>
     <w:sectPr/>
   </w:body>
 </w:document>

</xml_diff>